<commit_message>
Report modified and state diagram added
</commit_message>
<xml_diff>
--- a/AssignmentReport4.docx
+++ b/AssignmentReport4.docx
@@ -131,15 +131,7 @@
         <w:tab/>
       </w:r>
       <w:r>
-        <w:t>-</w:t>
-      </w:r>
-      <w:proofErr w:type="spellStart"/>
-      <w:r>
-        <w:t>Princy</w:t>
-      </w:r>
-      <w:proofErr w:type="spellEnd"/>
-      <w:r>
-        <w:t xml:space="preserve"> Jain</w:t>
+        <w:t>-Princy Jain</w:t>
       </w:r>
     </w:p>
     <w:p>
@@ -243,15 +235,7 @@
     </w:p>
     <w:p>
       <w:r>
-        <w:t xml:space="preserve">I have implemented in total four algorithms to solve Sudoku. The program reads size of the puzzle, domain and the puzzle to be solved from an input file. After this, the puzzle is passed to the </w:t>
-      </w:r>
-      <w:proofErr w:type="spellStart"/>
-      <w:r>
-        <w:t>validator</w:t>
-      </w:r>
-      <w:proofErr w:type="spellEnd"/>
-      <w:r>
-        <w:t xml:space="preserve"> which validates whether the puzzle is valid or not, for example it checks whether the size is a perfect square or not and also if the puzzle contains any other value rather than “-“, numbers and alphabets.</w:t>
+        <w:t>I have implemented in total four algorithms to solve Sudoku. The program reads size of the puzzle, domain and the puzzle to be solved from an input file. After this, the puzzle is passed to the validator which validates whether the puzzle is valid or not, for example it checks whether the size is a perfect square or not and also if the puzzle contains any other value rather than “-“, numbers and alphabets.</w:t>
       </w:r>
     </w:p>
     <w:p>
@@ -434,7 +418,7 @@
       <w:r>
         <w:pict>
           <v:shape id="_x0000_i1028" type="#_x0000_t75" style="width:467.1pt;height:263.6pt">
-            <v:imagedata r:id="rId8" o:title="SudokuSolver.InteractionDiagram"/>
+            <v:imagedata r:id="rId8" o:title="SudokuSolver"/>
           </v:shape>
         </w:pict>
       </w:r>
@@ -445,6 +429,66 @@
     <w:p>
       <w:r>
         <w:lastRenderedPageBreak/>
+        <w:t>State Chart Diagram:</w:t>
+      </w:r>
+    </w:p>
+    <w:p>
+      <w:r>
+        <w:rPr>
+          <w:noProof/>
+        </w:rPr>
+        <w:drawing>
+          <wp:inline distT="0" distB="0" distL="0" distR="0">
+            <wp:extent cx="5943600" cy="3825834"/>
+            <wp:effectExtent l="19050" t="0" r="0" b="0"/>
+            <wp:docPr id="5" name="Picture 5"/>
+            <wp:cNvGraphicFramePr>
+              <a:graphicFrameLocks xmlns:a="http://schemas.openxmlformats.org/drawingml/2006/main" noChangeAspect="1"/>
+            </wp:cNvGraphicFramePr>
+            <a:graphic xmlns:a="http://schemas.openxmlformats.org/drawingml/2006/main">
+              <a:graphicData uri="http://schemas.openxmlformats.org/drawingml/2006/picture">
+                <pic:pic xmlns:pic="http://schemas.openxmlformats.org/drawingml/2006/picture">
+                  <pic:nvPicPr>
+                    <pic:cNvPr id="0" name="Picture 5"/>
+                    <pic:cNvPicPr>
+                      <a:picLocks noChangeAspect="1" noChangeArrowheads="1"/>
+                    </pic:cNvPicPr>
+                  </pic:nvPicPr>
+                  <pic:blipFill>
+                    <a:blip r:embed="rId9"/>
+                    <a:srcRect/>
+                    <a:stretch>
+                      <a:fillRect/>
+                    </a:stretch>
+                  </pic:blipFill>
+                  <pic:spPr bwMode="auto">
+                    <a:xfrm>
+                      <a:off x="0" y="0"/>
+                      <a:ext cx="5943600" cy="3825834"/>
+                    </a:xfrm>
+                    <a:prstGeom prst="rect">
+                      <a:avLst/>
+                    </a:prstGeom>
+                    <a:noFill/>
+                    <a:ln w="9525">
+                      <a:noFill/>
+                      <a:miter lim="800000"/>
+                      <a:headEnd/>
+                      <a:tailEnd/>
+                    </a:ln>
+                  </pic:spPr>
+                </pic:pic>
+              </a:graphicData>
+            </a:graphic>
+          </wp:inline>
+        </w:drawing>
+      </w:r>
+    </w:p>
+    <w:p/>
+    <w:p/>
+    <w:p/>
+    <w:p>
+      <w:r>
         <w:t>Unit Testing:</w:t>
       </w:r>
     </w:p>
@@ -458,6 +502,7 @@
         <w:rPr>
           <w:noProof/>
         </w:rPr>
+        <w:lastRenderedPageBreak/>
         <w:drawing>
           <wp:inline distT="0" distB="0" distL="0" distR="0">
             <wp:extent cx="3037840" cy="3619500"/>
@@ -476,7 +521,7 @@
                     </pic:cNvPicPr>
                   </pic:nvPicPr>
                   <pic:blipFill>
-                    <a:blip r:embed="rId9"/>
+                    <a:blip r:embed="rId10"/>
                     <a:srcRect/>
                     <a:stretch>
                       <a:fillRect/>
@@ -556,13 +601,8 @@
         </w:numPr>
       </w:pPr>
       <w:r>
-        <w:t xml:space="preserve">Learned different techniques to solve </w:t>
-      </w:r>
-      <w:proofErr w:type="spellStart"/>
-      <w:r>
-        <w:t>sudoku</w:t>
-      </w:r>
-      <w:proofErr w:type="spellEnd"/>
+        <w:t>Learned different techniques to solve sudoku</w:t>
+      </w:r>
     </w:p>
     <w:p/>
     <w:sectPr>

</xml_diff>